<commit_message>
Adding Business process second task
</commit_message>
<xml_diff>
--- a/СГТУ 6 сем/БП/БП_отчет.docx
+++ b/СГТУ 6 сем/БП/БП_отчет.docx
@@ -1,6 +1,6 @@
 
 <file path=word/document.xml><?xml version="1.0" encoding="utf-8"?>
-<w:document xmlns:wpc="http://schemas.microsoft.com/office/word/2010/wordprocessingCanvas" xmlns:cx="http://schemas.microsoft.com/office/drawing/2014/chartex" xmlns:cx1="http://schemas.microsoft.com/office/drawing/2015/9/8/chartex" xmlns:cx2="http://schemas.microsoft.com/office/drawing/2015/10/21/chartex" xmlns:cx3="http://schemas.microsoft.com/office/drawing/2016/5/9/chartex" xmlns:cx4="http://schemas.microsoft.com/office/drawing/2016/5/10/chartex" xmlns:cx5="http://schemas.microsoft.com/office/drawing/2016/5/11/chartex" xmlns:cx6="http://schemas.microsoft.com/office/drawing/2016/5/12/chartex" xmlns:cx7="http://schemas.microsoft.com/office/drawing/2016/5/13/chartex" xmlns:cx8="http://schemas.microsoft.com/office/drawing/2016/5/14/chartex" xmlns:mc="http://schemas.openxmlformats.org/markup-compatibility/2006" xmlns:aink="http://schemas.microsoft.com/office/drawing/2016/ink" xmlns:am3d="http://schemas.microsoft.com/office/drawing/2017/model3d" xmlns:o="urn:schemas-microsoft-com:office:office" xmlns:oel="http://schemas.microsoft.com/office/2019/extlst" xmlns:r="http://schemas.openxmlformats.org/officeDocument/2006/relationships" xmlns:m="http://schemas.openxmlformats.org/officeDocument/2006/math" xmlns:v="urn:schemas-microsoft-com:vml" xmlns:wp14="http://schemas.microsoft.com/office/word/2010/wordprocessingDrawing" xmlns:wp="http://schemas.openxmlformats.org/drawingml/2006/wordprocessingDrawing" xmlns:w10="urn:schemas-microsoft-com:office:word" xmlns:w="http://schemas.openxmlformats.org/wordprocessingml/2006/main" xmlns:w14="http://schemas.microsoft.com/office/word/2010/wordml" xmlns:w15="http://schemas.microsoft.com/office/word/2012/wordml" xmlns:w16cex="http://schemas.microsoft.com/office/word/2018/wordml/cex" xmlns:w16cid="http://schemas.microsoft.com/office/word/2016/wordml/cid" xmlns:w16="http://schemas.microsoft.com/office/word/2018/wordml" xmlns:w16sdtdh="http://schemas.microsoft.com/office/word/2020/wordml/sdtdatahash" xmlns:w16se="http://schemas.microsoft.com/office/word/2015/wordml/symex" xmlns:wpg="http://schemas.microsoft.com/office/word/2010/wordprocessingGroup" xmlns:wpi="http://schemas.microsoft.com/office/word/2010/wordprocessingInk" xmlns:wne="http://schemas.microsoft.com/office/word/2006/wordml" xmlns:wps="http://schemas.microsoft.com/office/word/2010/wordprocessingShape" mc:Ignorable="w14 w15 w16se w16cid w16 w16cex w16sdtdh wp14">
+<w:document xmlns:wpc="http://schemas.microsoft.com/office/word/2010/wordprocessingCanvas" xmlns:cx="http://schemas.microsoft.com/office/drawing/2014/chartex" xmlns:cx1="http://schemas.microsoft.com/office/drawing/2015/9/8/chartex" xmlns:cx2="http://schemas.microsoft.com/office/drawing/2015/10/21/chartex" xmlns:cx3="http://schemas.microsoft.com/office/drawing/2016/5/9/chartex" xmlns:cx4="http://schemas.microsoft.com/office/drawing/2016/5/10/chartex" xmlns:cx5="http://schemas.microsoft.com/office/drawing/2016/5/11/chartex" xmlns:cx6="http://schemas.microsoft.com/office/drawing/2016/5/12/chartex" xmlns:cx7="http://schemas.microsoft.com/office/drawing/2016/5/13/chartex" xmlns:cx8="http://schemas.microsoft.com/office/drawing/2016/5/14/chartex" xmlns:mc="http://schemas.openxmlformats.org/markup-compatibility/2006" xmlns:aink="http://schemas.microsoft.com/office/drawing/2016/ink" xmlns:am3d="http://schemas.microsoft.com/office/drawing/2017/model3d" xmlns:o="urn:schemas-microsoft-com:office:office" xmlns:r="http://schemas.openxmlformats.org/officeDocument/2006/relationships" xmlns:m="http://schemas.openxmlformats.org/officeDocument/2006/math" xmlns:v="urn:schemas-microsoft-com:vml" xmlns:wp14="http://schemas.microsoft.com/office/word/2010/wordprocessingDrawing" xmlns:wp="http://schemas.openxmlformats.org/drawingml/2006/wordprocessingDrawing" xmlns:w10="urn:schemas-microsoft-com:office:word" xmlns:w="http://schemas.openxmlformats.org/wordprocessingml/2006/main" xmlns:w14="http://schemas.microsoft.com/office/word/2010/wordml" xmlns:w15="http://schemas.microsoft.com/office/word/2012/wordml" xmlns:w16cex="http://schemas.microsoft.com/office/word/2018/wordml/cex" xmlns:w16cid="http://schemas.microsoft.com/office/word/2016/wordml/cid" xmlns:w16="http://schemas.microsoft.com/office/word/2018/wordml" xmlns:w16sdtdh="http://schemas.microsoft.com/office/word/2020/wordml/sdtdatahash" xmlns:w16se="http://schemas.microsoft.com/office/word/2015/wordml/symex" xmlns:wpg="http://schemas.microsoft.com/office/word/2010/wordprocessingGroup" xmlns:wpi="http://schemas.microsoft.com/office/word/2010/wordprocessingInk" xmlns:wne="http://schemas.microsoft.com/office/word/2006/wordml" xmlns:wps="http://schemas.microsoft.com/office/word/2010/wordprocessingShape" mc:Ignorable="w14 w15 w16se w16cid w16 w16cex w16sdtdh wp14">
   <w:body>
     <w:p>
       <w:pPr>
@@ -1006,6 +1006,393 @@
         <w:t>Express</w:t>
       </w:r>
     </w:p>
+    <w:p>
+      <w:r>
+        <w:br w:type="page"/>
+      </w:r>
+    </w:p>
+    <w:p>
+      <w:pPr>
+        <w:pStyle w:val="1"/>
+      </w:pPr>
+      <w:r>
+        <w:lastRenderedPageBreak/>
+        <w:t xml:space="preserve">Задание </w:t>
+      </w:r>
+      <w:r>
+        <w:t>2</w:t>
+      </w:r>
+      <w:r>
+        <w:t xml:space="preserve">. Process </w:t>
+      </w:r>
+      <w:proofErr w:type="spellStart"/>
+      <w:r>
+        <w:t>Landscapes</w:t>
+      </w:r>
+      <w:proofErr w:type="spellEnd"/>
+      <w:r>
+        <w:t xml:space="preserve"> ARIS. Создание технологических пейзажей</w:t>
+      </w:r>
+    </w:p>
+    <w:p>
+      <w:pPr>
+        <w:spacing w:line="360" w:lineRule="auto"/>
+        <w:jc w:val="both"/>
+        <w:rPr>
+          <w:sz w:val="24"/>
+          <w:szCs w:val="24"/>
+        </w:rPr>
+      </w:pPr>
+      <w:r>
+        <w:rPr>
+          <w:sz w:val="24"/>
+          <w:szCs w:val="24"/>
+        </w:rPr>
+        <w:t>Цель работы</w:t>
+      </w:r>
+      <w:proofErr w:type="gramStart"/>
+      <w:r>
+        <w:rPr>
+          <w:sz w:val="24"/>
+          <w:szCs w:val="24"/>
+        </w:rPr>
+        <w:t xml:space="preserve">: </w:t>
+      </w:r>
+      <w:r>
+        <w:rPr>
+          <w:b/>
+          <w:sz w:val="24"/>
+          <w:szCs w:val="24"/>
+        </w:rPr>
+        <w:t>:</w:t>
+      </w:r>
+      <w:proofErr w:type="gramEnd"/>
+      <w:r>
+        <w:rPr>
+          <w:sz w:val="24"/>
+          <w:szCs w:val="24"/>
+        </w:rPr>
+        <w:t xml:space="preserve"> Отработать навыки целеполагания. Научиться представлять основные процессы предприятия в «</w:t>
+      </w:r>
+      <w:r>
+        <w:rPr>
+          <w:sz w:val="24"/>
+          <w:szCs w:val="24"/>
+          <w:lang w:val="en-US"/>
+        </w:rPr>
+        <w:t>ARIS</w:t>
+      </w:r>
+      <w:r>
+        <w:rPr>
+          <w:sz w:val="24"/>
+          <w:szCs w:val="24"/>
+        </w:rPr>
+        <w:t xml:space="preserve"> </w:t>
+      </w:r>
+      <w:r>
+        <w:rPr>
+          <w:sz w:val="24"/>
+          <w:szCs w:val="24"/>
+          <w:lang w:val="en-US"/>
+        </w:rPr>
+        <w:t>Express</w:t>
+      </w:r>
+      <w:r>
+        <w:rPr>
+          <w:sz w:val="24"/>
+          <w:szCs w:val="24"/>
+        </w:rPr>
+        <w:t xml:space="preserve">», строить иерархию технологических процессов с помощью </w:t>
+      </w:r>
+      <w:r>
+        <w:rPr>
+          <w:sz w:val="24"/>
+          <w:szCs w:val="24"/>
+          <w:lang w:val="en-US"/>
+        </w:rPr>
+        <w:t>Process Landscapes</w:t>
+      </w:r>
+      <w:r>
+        <w:rPr>
+          <w:sz w:val="24"/>
+          <w:szCs w:val="24"/>
+        </w:rPr>
+        <w:t>.</w:t>
+      </w:r>
+    </w:p>
+    <w:p>
+      <w:pPr>
+        <w:spacing w:line="360" w:lineRule="auto"/>
+        <w:jc w:val="both"/>
+        <w:rPr>
+          <w:b/>
+          <w:sz w:val="24"/>
+          <w:szCs w:val="24"/>
+        </w:rPr>
+      </w:pPr>
+      <w:r>
+        <w:rPr>
+          <w:b/>
+          <w:sz w:val="24"/>
+          <w:szCs w:val="24"/>
+        </w:rPr>
+        <w:t xml:space="preserve">Задачи работы: </w:t>
+      </w:r>
+    </w:p>
+    <w:p>
+      <w:pPr>
+        <w:pStyle w:val="a6"/>
+        <w:numPr>
+          <w:ilvl w:val="0"/>
+          <w:numId w:val="4"/>
+        </w:numPr>
+        <w:spacing w:line="360" w:lineRule="auto"/>
+        <w:jc w:val="both"/>
+        <w:rPr>
+          <w:sz w:val="24"/>
+          <w:szCs w:val="24"/>
+        </w:rPr>
+      </w:pPr>
+      <w:r>
+        <w:rPr>
+          <w:sz w:val="24"/>
+          <w:szCs w:val="24"/>
+        </w:rPr>
+        <w:t>Задать собственное предприятие «Ваше предприятие», занимающееся определённым видом деятельности в определённой прикладной области. Дайте ему название «Ваше предприятие» может быть: коммерческая фирма; производственное предприятие; ВУЗ; магазин; склад; банк; клиника и пр.</w:t>
+      </w:r>
+    </w:p>
+    <w:p>
+      <w:pPr>
+        <w:pStyle w:val="a6"/>
+        <w:numPr>
+          <w:ilvl w:val="0"/>
+          <w:numId w:val="4"/>
+        </w:numPr>
+        <w:spacing w:line="360" w:lineRule="auto"/>
+        <w:jc w:val="both"/>
+        <w:rPr>
+          <w:sz w:val="24"/>
+          <w:szCs w:val="24"/>
+        </w:rPr>
+      </w:pPr>
+      <w:r>
+        <w:rPr>
+          <w:sz w:val="24"/>
+          <w:szCs w:val="24"/>
+        </w:rPr>
+        <w:t>Определить виды деятельности, которые выполняет Ваше предприятие.</w:t>
+      </w:r>
+    </w:p>
+    <w:p>
+      <w:pPr>
+        <w:pStyle w:val="a6"/>
+        <w:numPr>
+          <w:ilvl w:val="0"/>
+          <w:numId w:val="4"/>
+        </w:numPr>
+        <w:spacing w:line="360" w:lineRule="auto"/>
+        <w:jc w:val="both"/>
+        <w:rPr>
+          <w:sz w:val="24"/>
+          <w:szCs w:val="24"/>
+        </w:rPr>
+      </w:pPr>
+      <w:r>
+        <w:rPr>
+          <w:sz w:val="24"/>
+          <w:szCs w:val="24"/>
+        </w:rPr>
+        <w:t>Определить одну-две глобальные цели вашего предприятия, определить задачи, которые необходимо решать, для достижения этих целей, определить какими методами, инструментами или процессами будет решаться каждая из задач Вашего предприятия.</w:t>
+      </w:r>
+    </w:p>
+    <w:p>
+      <w:pPr>
+        <w:pStyle w:val="a6"/>
+        <w:numPr>
+          <w:ilvl w:val="0"/>
+          <w:numId w:val="4"/>
+        </w:numPr>
+        <w:spacing w:line="360" w:lineRule="auto"/>
+        <w:jc w:val="both"/>
+        <w:rPr>
+          <w:sz w:val="24"/>
+          <w:szCs w:val="24"/>
+        </w:rPr>
+      </w:pPr>
+      <w:r>
+        <w:rPr>
+          <w:sz w:val="24"/>
+          <w:szCs w:val="24"/>
+        </w:rPr>
+        <w:t xml:space="preserve">Создать объекты </w:t>
+      </w:r>
+      <w:r>
+        <w:rPr>
+          <w:sz w:val="24"/>
+          <w:szCs w:val="24"/>
+          <w:lang w:val="en-US"/>
+        </w:rPr>
+        <w:t>Process</w:t>
+      </w:r>
+      <w:r>
+        <w:rPr>
+          <w:sz w:val="24"/>
+          <w:szCs w:val="24"/>
+        </w:rPr>
+        <w:t xml:space="preserve"> </w:t>
+      </w:r>
+      <w:r>
+        <w:rPr>
+          <w:sz w:val="24"/>
+          <w:szCs w:val="24"/>
+          <w:lang w:val="en-US"/>
+        </w:rPr>
+        <w:t>Landscapes</w:t>
+      </w:r>
+      <w:r>
+        <w:rPr>
+          <w:sz w:val="24"/>
+          <w:szCs w:val="24"/>
+        </w:rPr>
+        <w:t>, описывающие виды деятельности Вашего предприятия.</w:t>
+      </w:r>
+    </w:p>
+    <w:p>
+      <w:pPr>
+        <w:pStyle w:val="a6"/>
+        <w:numPr>
+          <w:ilvl w:val="0"/>
+          <w:numId w:val="4"/>
+        </w:numPr>
+        <w:spacing w:line="360" w:lineRule="auto"/>
+        <w:jc w:val="both"/>
+        <w:rPr>
+          <w:sz w:val="24"/>
+          <w:szCs w:val="24"/>
+        </w:rPr>
+      </w:pPr>
+      <w:r>
+        <w:rPr>
+          <w:sz w:val="24"/>
+          <w:szCs w:val="24"/>
+        </w:rPr>
+        <w:t>Построить технологический пейзаж предприятия, посредством иерархических связей видов деятельности.</w:t>
+      </w:r>
+    </w:p>
+    <w:p>
+      <w:pPr>
+        <w:pStyle w:val="a6"/>
+        <w:numPr>
+          <w:ilvl w:val="0"/>
+          <w:numId w:val="4"/>
+        </w:numPr>
+        <w:spacing w:line="360" w:lineRule="auto"/>
+        <w:jc w:val="both"/>
+        <w:rPr>
+          <w:sz w:val="24"/>
+          <w:szCs w:val="24"/>
+        </w:rPr>
+      </w:pPr>
+      <w:r>
+        <w:rPr>
+          <w:sz w:val="24"/>
+          <w:szCs w:val="24"/>
+        </w:rPr>
+        <w:t>Создать скриншоты созданных технологических пейзажей.</w:t>
+      </w:r>
+    </w:p>
+    <w:p>
+      <w:pPr>
+        <w:pStyle w:val="1"/>
+      </w:pPr>
+      <w:r>
+        <w:t>Ход работы:</w:t>
+      </w:r>
+    </w:p>
+    <w:p>
+      <w:pPr>
+        <w:pStyle w:val="a6"/>
+        <w:numPr>
+          <w:ilvl w:val="0"/>
+          <w:numId w:val="5"/>
+        </w:numPr>
+      </w:pPr>
+      <w:r>
+        <w:t xml:space="preserve">Мое предприятие: </w:t>
+      </w:r>
+      <w:r>
+        <w:t>“</w:t>
+      </w:r>
+      <w:r>
+        <w:t>Кирпичи и люди</w:t>
+      </w:r>
+      <w:r>
+        <w:t>”</w:t>
+      </w:r>
+      <w:r>
+        <w:t>, коммерческая фирма по строительству дач.</w:t>
+      </w:r>
+    </w:p>
+    <w:p>
+      <w:pPr>
+        <w:pStyle w:val="a6"/>
+        <w:numPr>
+          <w:ilvl w:val="0"/>
+          <w:numId w:val="5"/>
+        </w:numPr>
+      </w:pPr>
+      <w:r>
+        <w:t>Глобальная цель: Прибыль</w:t>
+      </w:r>
+    </w:p>
+    <w:p>
+      <w:pPr>
+        <w:pStyle w:val="a6"/>
+        <w:numPr>
+          <w:ilvl w:val="0"/>
+          <w:numId w:val="5"/>
+        </w:numPr>
+      </w:pPr>
+      <w:r>
+        <w:t xml:space="preserve">Виды деятельности: Продажа дач, </w:t>
+      </w:r>
+    </w:p>
+    <w:p>
+      <w:r>
+        <w:t>Заключение:</w:t>
+      </w:r>
+    </w:p>
+    <w:p>
+      <w:r>
+        <w:t xml:space="preserve">Данная работа позволила мне отработать навыки </w:t>
+      </w:r>
+      <w:r>
+        <w:t>целеполагания, определить</w:t>
+      </w:r>
+      <w:r>
+        <w:t xml:space="preserve"> ключевые процессы </w:t>
+      </w:r>
+      <w:r>
+        <w:t>для моего выдуманного предприятия</w:t>
+      </w:r>
+      <w:r>
+        <w:t xml:space="preserve"> </w:t>
+      </w:r>
+      <w:r>
+        <w:t>и представить</w:t>
+      </w:r>
+      <w:r>
+        <w:t xml:space="preserve"> их иерархическую структуру с помощью концепции Process </w:t>
+      </w:r>
+      <w:proofErr w:type="spellStart"/>
+      <w:r>
+        <w:t>Landscapes</w:t>
+      </w:r>
+      <w:proofErr w:type="spellEnd"/>
+      <w:r>
+        <w:t>.  Для более полного выполнения работы потребуется использование ARIS Express для построения визуальных моделей.</w:t>
+      </w:r>
+    </w:p>
     <w:sectPr>
       <w:pgSz w:w="11906" w:h="16838"/>
       <w:pgMar w:top="1134" w:right="850" w:bottom="1134" w:left="1701" w:header="708" w:footer="708" w:gutter="0"/>
@@ -1017,7 +1404,7 @@
 </file>
 
 <file path=word/endnotes.xml><?xml version="1.0" encoding="utf-8"?>
-<w:endnotes xmlns:wpc="http://schemas.microsoft.com/office/word/2010/wordprocessingCanvas" xmlns:cx="http://schemas.microsoft.com/office/drawing/2014/chartex" xmlns:cx1="http://schemas.microsoft.com/office/drawing/2015/9/8/chartex" xmlns:cx2="http://schemas.microsoft.com/office/drawing/2015/10/21/chartex" xmlns:cx3="http://schemas.microsoft.com/office/drawing/2016/5/9/chartex" xmlns:cx4="http://schemas.microsoft.com/office/drawing/2016/5/10/chartex" xmlns:cx5="http://schemas.microsoft.com/office/drawing/2016/5/11/chartex" xmlns:cx6="http://schemas.microsoft.com/office/drawing/2016/5/12/chartex" xmlns:cx7="http://schemas.microsoft.com/office/drawing/2016/5/13/chartex" xmlns:cx8="http://schemas.microsoft.com/office/drawing/2016/5/14/chartex" xmlns:mc="http://schemas.openxmlformats.org/markup-compatibility/2006" xmlns:aink="http://schemas.microsoft.com/office/drawing/2016/ink" xmlns:am3d="http://schemas.microsoft.com/office/drawing/2017/model3d" xmlns:o="urn:schemas-microsoft-com:office:office" xmlns:oel="http://schemas.microsoft.com/office/2019/extlst" xmlns:r="http://schemas.openxmlformats.org/officeDocument/2006/relationships" xmlns:m="http://schemas.openxmlformats.org/officeDocument/2006/math" xmlns:v="urn:schemas-microsoft-com:vml" xmlns:wp14="http://schemas.microsoft.com/office/word/2010/wordprocessingDrawing" xmlns:wp="http://schemas.openxmlformats.org/drawingml/2006/wordprocessingDrawing" xmlns:w10="urn:schemas-microsoft-com:office:word" xmlns:w="http://schemas.openxmlformats.org/wordprocessingml/2006/main" xmlns:w14="http://schemas.microsoft.com/office/word/2010/wordml" xmlns:w15="http://schemas.microsoft.com/office/word/2012/wordml" xmlns:w16cex="http://schemas.microsoft.com/office/word/2018/wordml/cex" xmlns:w16cid="http://schemas.microsoft.com/office/word/2016/wordml/cid" xmlns:w16="http://schemas.microsoft.com/office/word/2018/wordml" xmlns:w16sdtdh="http://schemas.microsoft.com/office/word/2020/wordml/sdtdatahash" xmlns:w16se="http://schemas.microsoft.com/office/word/2015/wordml/symex" xmlns:wpg="http://schemas.microsoft.com/office/word/2010/wordprocessingGroup" xmlns:wpi="http://schemas.microsoft.com/office/word/2010/wordprocessingInk" xmlns:wne="http://schemas.microsoft.com/office/word/2006/wordml" xmlns:wps="http://schemas.microsoft.com/office/word/2010/wordprocessingShape" mc:Ignorable="w14 w15 w16se w16cid w16 w16cex w16sdtdh wp14">
+<w:endnotes xmlns:wpc="http://schemas.microsoft.com/office/word/2010/wordprocessingCanvas" xmlns:cx="http://schemas.microsoft.com/office/drawing/2014/chartex" xmlns:cx1="http://schemas.microsoft.com/office/drawing/2015/9/8/chartex" xmlns:cx2="http://schemas.microsoft.com/office/drawing/2015/10/21/chartex" xmlns:cx3="http://schemas.microsoft.com/office/drawing/2016/5/9/chartex" xmlns:cx4="http://schemas.microsoft.com/office/drawing/2016/5/10/chartex" xmlns:cx5="http://schemas.microsoft.com/office/drawing/2016/5/11/chartex" xmlns:cx6="http://schemas.microsoft.com/office/drawing/2016/5/12/chartex" xmlns:cx7="http://schemas.microsoft.com/office/drawing/2016/5/13/chartex" xmlns:cx8="http://schemas.microsoft.com/office/drawing/2016/5/14/chartex" xmlns:mc="http://schemas.openxmlformats.org/markup-compatibility/2006" xmlns:aink="http://schemas.microsoft.com/office/drawing/2016/ink" xmlns:am3d="http://schemas.microsoft.com/office/drawing/2017/model3d" xmlns:o="urn:schemas-microsoft-com:office:office" xmlns:r="http://schemas.openxmlformats.org/officeDocument/2006/relationships" xmlns:m="http://schemas.openxmlformats.org/officeDocument/2006/math" xmlns:v="urn:schemas-microsoft-com:vml" xmlns:wp14="http://schemas.microsoft.com/office/word/2010/wordprocessingDrawing" xmlns:wp="http://schemas.openxmlformats.org/drawingml/2006/wordprocessingDrawing" xmlns:w10="urn:schemas-microsoft-com:office:word" xmlns:w="http://schemas.openxmlformats.org/wordprocessingml/2006/main" xmlns:w14="http://schemas.microsoft.com/office/word/2010/wordml" xmlns:w15="http://schemas.microsoft.com/office/word/2012/wordml" xmlns:w16cex="http://schemas.microsoft.com/office/word/2018/wordml/cex" xmlns:w16cid="http://schemas.microsoft.com/office/word/2016/wordml/cid" xmlns:w16="http://schemas.microsoft.com/office/word/2018/wordml" xmlns:w16sdtdh="http://schemas.microsoft.com/office/word/2020/wordml/sdtdatahash" xmlns:w16se="http://schemas.microsoft.com/office/word/2015/wordml/symex" xmlns:wpg="http://schemas.microsoft.com/office/word/2010/wordprocessingGroup" xmlns:wpi="http://schemas.microsoft.com/office/word/2010/wordprocessingInk" xmlns:wne="http://schemas.microsoft.com/office/word/2006/wordml" xmlns:wps="http://schemas.microsoft.com/office/word/2010/wordprocessingShape" mc:Ignorable="w14 w15 w16se w16cid w16 w16cex w16sdtdh wp14">
   <w:endnote w:type="separator" w:id="-1">
     <w:p>
       <w:pPr>
@@ -1042,7 +1429,7 @@
 </file>
 
 <file path=word/footnotes.xml><?xml version="1.0" encoding="utf-8"?>
-<w:footnotes xmlns:wpc="http://schemas.microsoft.com/office/word/2010/wordprocessingCanvas" xmlns:cx="http://schemas.microsoft.com/office/drawing/2014/chartex" xmlns:cx1="http://schemas.microsoft.com/office/drawing/2015/9/8/chartex" xmlns:cx2="http://schemas.microsoft.com/office/drawing/2015/10/21/chartex" xmlns:cx3="http://schemas.microsoft.com/office/drawing/2016/5/9/chartex" xmlns:cx4="http://schemas.microsoft.com/office/drawing/2016/5/10/chartex" xmlns:cx5="http://schemas.microsoft.com/office/drawing/2016/5/11/chartex" xmlns:cx6="http://schemas.microsoft.com/office/drawing/2016/5/12/chartex" xmlns:cx7="http://schemas.microsoft.com/office/drawing/2016/5/13/chartex" xmlns:cx8="http://schemas.microsoft.com/office/drawing/2016/5/14/chartex" xmlns:mc="http://schemas.openxmlformats.org/markup-compatibility/2006" xmlns:aink="http://schemas.microsoft.com/office/drawing/2016/ink" xmlns:am3d="http://schemas.microsoft.com/office/drawing/2017/model3d" xmlns:o="urn:schemas-microsoft-com:office:office" xmlns:oel="http://schemas.microsoft.com/office/2019/extlst" xmlns:r="http://schemas.openxmlformats.org/officeDocument/2006/relationships" xmlns:m="http://schemas.openxmlformats.org/officeDocument/2006/math" xmlns:v="urn:schemas-microsoft-com:vml" xmlns:wp14="http://schemas.microsoft.com/office/word/2010/wordprocessingDrawing" xmlns:wp="http://schemas.openxmlformats.org/drawingml/2006/wordprocessingDrawing" xmlns:w10="urn:schemas-microsoft-com:office:word" xmlns:w="http://schemas.openxmlformats.org/wordprocessingml/2006/main" xmlns:w14="http://schemas.microsoft.com/office/word/2010/wordml" xmlns:w15="http://schemas.microsoft.com/office/word/2012/wordml" xmlns:w16cex="http://schemas.microsoft.com/office/word/2018/wordml/cex" xmlns:w16cid="http://schemas.microsoft.com/office/word/2016/wordml/cid" xmlns:w16="http://schemas.microsoft.com/office/word/2018/wordml" xmlns:w16sdtdh="http://schemas.microsoft.com/office/word/2020/wordml/sdtdatahash" xmlns:w16se="http://schemas.microsoft.com/office/word/2015/wordml/symex" xmlns:wpg="http://schemas.microsoft.com/office/word/2010/wordprocessingGroup" xmlns:wpi="http://schemas.microsoft.com/office/word/2010/wordprocessingInk" xmlns:wne="http://schemas.microsoft.com/office/word/2006/wordml" xmlns:wps="http://schemas.microsoft.com/office/word/2010/wordprocessingShape" mc:Ignorable="w14 w15 w16se w16cid w16 w16cex w16sdtdh wp14">
+<w:footnotes xmlns:wpc="http://schemas.microsoft.com/office/word/2010/wordprocessingCanvas" xmlns:cx="http://schemas.microsoft.com/office/drawing/2014/chartex" xmlns:cx1="http://schemas.microsoft.com/office/drawing/2015/9/8/chartex" xmlns:cx2="http://schemas.microsoft.com/office/drawing/2015/10/21/chartex" xmlns:cx3="http://schemas.microsoft.com/office/drawing/2016/5/9/chartex" xmlns:cx4="http://schemas.microsoft.com/office/drawing/2016/5/10/chartex" xmlns:cx5="http://schemas.microsoft.com/office/drawing/2016/5/11/chartex" xmlns:cx6="http://schemas.microsoft.com/office/drawing/2016/5/12/chartex" xmlns:cx7="http://schemas.microsoft.com/office/drawing/2016/5/13/chartex" xmlns:cx8="http://schemas.microsoft.com/office/drawing/2016/5/14/chartex" xmlns:mc="http://schemas.openxmlformats.org/markup-compatibility/2006" xmlns:aink="http://schemas.microsoft.com/office/drawing/2016/ink" xmlns:am3d="http://schemas.microsoft.com/office/drawing/2017/model3d" xmlns:o="urn:schemas-microsoft-com:office:office" xmlns:r="http://schemas.openxmlformats.org/officeDocument/2006/relationships" xmlns:m="http://schemas.openxmlformats.org/officeDocument/2006/math" xmlns:v="urn:schemas-microsoft-com:vml" xmlns:wp14="http://schemas.microsoft.com/office/word/2010/wordprocessingDrawing" xmlns:wp="http://schemas.openxmlformats.org/drawingml/2006/wordprocessingDrawing" xmlns:w10="urn:schemas-microsoft-com:office:word" xmlns:w="http://schemas.openxmlformats.org/wordprocessingml/2006/main" xmlns:w14="http://schemas.microsoft.com/office/word/2010/wordml" xmlns:w15="http://schemas.microsoft.com/office/word/2012/wordml" xmlns:w16cex="http://schemas.microsoft.com/office/word/2018/wordml/cex" xmlns:w16cid="http://schemas.microsoft.com/office/word/2016/wordml/cid" xmlns:w16="http://schemas.microsoft.com/office/word/2018/wordml" xmlns:w16sdtdh="http://schemas.microsoft.com/office/word/2020/wordml/sdtdatahash" xmlns:w16se="http://schemas.microsoft.com/office/word/2015/wordml/symex" xmlns:wpg="http://schemas.microsoft.com/office/word/2010/wordprocessingGroup" xmlns:wpi="http://schemas.microsoft.com/office/word/2010/wordprocessingInk" xmlns:wne="http://schemas.microsoft.com/office/word/2006/wordml" xmlns:wps="http://schemas.microsoft.com/office/word/2010/wordprocessingShape" mc:Ignorable="w14 w15 w16se w16cid w16 w16cex w16sdtdh wp14">
   <w:footnote w:type="separator" w:id="-1">
     <w:p>
       <w:pPr>
@@ -1067,8 +1454,210 @@
 </file>
 
 <file path=word/numbering.xml><?xml version="1.0" encoding="utf-8"?>
-<w:numbering xmlns:wpc="http://schemas.microsoft.com/office/word/2010/wordprocessingCanvas" xmlns:cx="http://schemas.microsoft.com/office/drawing/2014/chartex" xmlns:cx1="http://schemas.microsoft.com/office/drawing/2015/9/8/chartex" xmlns:cx2="http://schemas.microsoft.com/office/drawing/2015/10/21/chartex" xmlns:cx3="http://schemas.microsoft.com/office/drawing/2016/5/9/chartex" xmlns:cx4="http://schemas.microsoft.com/office/drawing/2016/5/10/chartex" xmlns:cx5="http://schemas.microsoft.com/office/drawing/2016/5/11/chartex" xmlns:cx6="http://schemas.microsoft.com/office/drawing/2016/5/12/chartex" xmlns:cx7="http://schemas.microsoft.com/office/drawing/2016/5/13/chartex" xmlns:cx8="http://schemas.microsoft.com/office/drawing/2016/5/14/chartex" xmlns:mc="http://schemas.openxmlformats.org/markup-compatibility/2006" xmlns:aink="http://schemas.microsoft.com/office/drawing/2016/ink" xmlns:am3d="http://schemas.microsoft.com/office/drawing/2017/model3d" xmlns:o="urn:schemas-microsoft-com:office:office" xmlns:oel="http://schemas.microsoft.com/office/2019/extlst" xmlns:r="http://schemas.openxmlformats.org/officeDocument/2006/relationships" xmlns:m="http://schemas.openxmlformats.org/officeDocument/2006/math" xmlns:v="urn:schemas-microsoft-com:vml" xmlns:wp14="http://schemas.microsoft.com/office/word/2010/wordprocessingDrawing" xmlns:wp="http://schemas.openxmlformats.org/drawingml/2006/wordprocessingDrawing" xmlns:w10="urn:schemas-microsoft-com:office:word" xmlns:w="http://schemas.openxmlformats.org/wordprocessingml/2006/main" xmlns:w14="http://schemas.microsoft.com/office/word/2010/wordml" xmlns:w15="http://schemas.microsoft.com/office/word/2012/wordml" xmlns:w16cex="http://schemas.microsoft.com/office/word/2018/wordml/cex" xmlns:w16cid="http://schemas.microsoft.com/office/word/2016/wordml/cid" xmlns:w16="http://schemas.microsoft.com/office/word/2018/wordml" xmlns:w16sdtdh="http://schemas.microsoft.com/office/word/2020/wordml/sdtdatahash" xmlns:w16se="http://schemas.microsoft.com/office/word/2015/wordml/symex" xmlns:wpg="http://schemas.microsoft.com/office/word/2010/wordprocessingGroup" xmlns:wpi="http://schemas.microsoft.com/office/word/2010/wordprocessingInk" xmlns:wne="http://schemas.microsoft.com/office/word/2006/wordml" xmlns:wps="http://schemas.microsoft.com/office/word/2010/wordprocessingShape" mc:Ignorable="w14 w15 w16se w16cid w16 w16cex w16sdtdh wp14">
+<w:numbering xmlns:wpc="http://schemas.microsoft.com/office/word/2010/wordprocessingCanvas" xmlns:cx="http://schemas.microsoft.com/office/drawing/2014/chartex" xmlns:cx1="http://schemas.microsoft.com/office/drawing/2015/9/8/chartex" xmlns:cx2="http://schemas.microsoft.com/office/drawing/2015/10/21/chartex" xmlns:cx3="http://schemas.microsoft.com/office/drawing/2016/5/9/chartex" xmlns:cx4="http://schemas.microsoft.com/office/drawing/2016/5/10/chartex" xmlns:cx5="http://schemas.microsoft.com/office/drawing/2016/5/11/chartex" xmlns:cx6="http://schemas.microsoft.com/office/drawing/2016/5/12/chartex" xmlns:cx7="http://schemas.microsoft.com/office/drawing/2016/5/13/chartex" xmlns:cx8="http://schemas.microsoft.com/office/drawing/2016/5/14/chartex" xmlns:mc="http://schemas.openxmlformats.org/markup-compatibility/2006" xmlns:aink="http://schemas.microsoft.com/office/drawing/2016/ink" xmlns:am3d="http://schemas.microsoft.com/office/drawing/2017/model3d" xmlns:o="urn:schemas-microsoft-com:office:office" xmlns:r="http://schemas.openxmlformats.org/officeDocument/2006/relationships" xmlns:m="http://schemas.openxmlformats.org/officeDocument/2006/math" xmlns:v="urn:schemas-microsoft-com:vml" xmlns:wp14="http://schemas.microsoft.com/office/word/2010/wordprocessingDrawing" xmlns:wp="http://schemas.openxmlformats.org/drawingml/2006/wordprocessingDrawing" xmlns:w10="urn:schemas-microsoft-com:office:word" xmlns:w="http://schemas.openxmlformats.org/wordprocessingml/2006/main" xmlns:w14="http://schemas.microsoft.com/office/word/2010/wordml" xmlns:w15="http://schemas.microsoft.com/office/word/2012/wordml" xmlns:w16cex="http://schemas.microsoft.com/office/word/2018/wordml/cex" xmlns:w16cid="http://schemas.microsoft.com/office/word/2016/wordml/cid" xmlns:w16="http://schemas.microsoft.com/office/word/2018/wordml" xmlns:w16sdtdh="http://schemas.microsoft.com/office/word/2020/wordml/sdtdatahash" xmlns:w16se="http://schemas.microsoft.com/office/word/2015/wordml/symex" xmlns:wpg="http://schemas.microsoft.com/office/word/2010/wordprocessingGroup" xmlns:wpi="http://schemas.microsoft.com/office/word/2010/wordprocessingInk" xmlns:wne="http://schemas.microsoft.com/office/word/2006/wordml" xmlns:wps="http://schemas.microsoft.com/office/word/2010/wordprocessingShape" mc:Ignorable="w14 w15 w16se w16cid w16 w16cex w16sdtdh wp14">
   <w:abstractNum w:abstractNumId="0" w15:restartNumberingAfterBreak="0">
+    <w:nsid w:val="053D22D1"/>
+    <w:multiLevelType w:val="hybridMultilevel"/>
+    <w:tmpl w:val="F87C59D2"/>
+    <w:lvl w:ilvl="0" w:tplc="0419000F">
+      <w:start w:val="1"/>
+      <w:numFmt w:val="decimal"/>
+      <w:lvlText w:val="%1."/>
+      <w:lvlJc w:val="left"/>
+      <w:pPr>
+        <w:ind w:left="720" w:hanging="360"/>
+      </w:pPr>
+      <w:rPr>
+        <w:rFonts w:hint="default"/>
+      </w:rPr>
+    </w:lvl>
+    <w:lvl w:ilvl="1" w:tplc="04190019" w:tentative="1">
+      <w:start w:val="1"/>
+      <w:numFmt w:val="lowerLetter"/>
+      <w:lvlText w:val="%2."/>
+      <w:lvlJc w:val="left"/>
+      <w:pPr>
+        <w:ind w:left="1440" w:hanging="360"/>
+      </w:pPr>
+    </w:lvl>
+    <w:lvl w:ilvl="2" w:tplc="0419001B" w:tentative="1">
+      <w:start w:val="1"/>
+      <w:numFmt w:val="lowerRoman"/>
+      <w:lvlText w:val="%3."/>
+      <w:lvlJc w:val="right"/>
+      <w:pPr>
+        <w:ind w:left="2160" w:hanging="180"/>
+      </w:pPr>
+    </w:lvl>
+    <w:lvl w:ilvl="3" w:tplc="0419000F" w:tentative="1">
+      <w:start w:val="1"/>
+      <w:numFmt w:val="decimal"/>
+      <w:lvlText w:val="%4."/>
+      <w:lvlJc w:val="left"/>
+      <w:pPr>
+        <w:ind w:left="2880" w:hanging="360"/>
+      </w:pPr>
+    </w:lvl>
+    <w:lvl w:ilvl="4" w:tplc="04190019" w:tentative="1">
+      <w:start w:val="1"/>
+      <w:numFmt w:val="lowerLetter"/>
+      <w:lvlText w:val="%5."/>
+      <w:lvlJc w:val="left"/>
+      <w:pPr>
+        <w:ind w:left="3600" w:hanging="360"/>
+      </w:pPr>
+    </w:lvl>
+    <w:lvl w:ilvl="5" w:tplc="0419001B" w:tentative="1">
+      <w:start w:val="1"/>
+      <w:numFmt w:val="lowerRoman"/>
+      <w:lvlText w:val="%6."/>
+      <w:lvlJc w:val="right"/>
+      <w:pPr>
+        <w:ind w:left="4320" w:hanging="180"/>
+      </w:pPr>
+    </w:lvl>
+    <w:lvl w:ilvl="6" w:tplc="0419000F" w:tentative="1">
+      <w:start w:val="1"/>
+      <w:numFmt w:val="decimal"/>
+      <w:lvlText w:val="%7."/>
+      <w:lvlJc w:val="left"/>
+      <w:pPr>
+        <w:ind w:left="5040" w:hanging="360"/>
+      </w:pPr>
+    </w:lvl>
+    <w:lvl w:ilvl="7" w:tplc="04190019" w:tentative="1">
+      <w:start w:val="1"/>
+      <w:numFmt w:val="lowerLetter"/>
+      <w:lvlText w:val="%8."/>
+      <w:lvlJc w:val="left"/>
+      <w:pPr>
+        <w:ind w:left="5760" w:hanging="360"/>
+      </w:pPr>
+    </w:lvl>
+    <w:lvl w:ilvl="8" w:tplc="0419001B" w:tentative="1">
+      <w:start w:val="1"/>
+      <w:numFmt w:val="lowerRoman"/>
+      <w:lvlText w:val="%9."/>
+      <w:lvlJc w:val="right"/>
+      <w:pPr>
+        <w:ind w:left="6480" w:hanging="180"/>
+      </w:pPr>
+    </w:lvl>
+  </w:abstractNum>
+  <w:abstractNum w:abstractNumId="1" w15:restartNumberingAfterBreak="0">
+    <w:nsid w:val="08C228FA"/>
+    <w:multiLevelType w:val="hybridMultilevel"/>
+    <w:tmpl w:val="51AA367C"/>
+    <w:lvl w:ilvl="0" w:tplc="04190001">
+      <w:start w:val="1"/>
+      <w:numFmt w:val="bullet"/>
+      <w:lvlText w:val=""/>
+      <w:lvlJc w:val="left"/>
+      <w:pPr>
+        <w:ind w:left="720" w:hanging="360"/>
+      </w:pPr>
+      <w:rPr>
+        <w:rFonts w:ascii="Symbol" w:hAnsi="Symbol" w:hint="default"/>
+      </w:rPr>
+    </w:lvl>
+    <w:lvl w:ilvl="1" w:tplc="04190003">
+      <w:start w:val="1"/>
+      <w:numFmt w:val="bullet"/>
+      <w:lvlText w:val="o"/>
+      <w:lvlJc w:val="left"/>
+      <w:pPr>
+        <w:ind w:left="1440" w:hanging="360"/>
+      </w:pPr>
+      <w:rPr>
+        <w:rFonts w:ascii="Courier New" w:hAnsi="Courier New" w:cs="Courier New" w:hint="default"/>
+      </w:rPr>
+    </w:lvl>
+    <w:lvl w:ilvl="2" w:tplc="04190005">
+      <w:start w:val="1"/>
+      <w:numFmt w:val="bullet"/>
+      <w:lvlText w:val=""/>
+      <w:lvlJc w:val="left"/>
+      <w:pPr>
+        <w:ind w:left="2160" w:hanging="360"/>
+      </w:pPr>
+      <w:rPr>
+        <w:rFonts w:ascii="Wingdings" w:hAnsi="Wingdings" w:hint="default"/>
+      </w:rPr>
+    </w:lvl>
+    <w:lvl w:ilvl="3" w:tplc="04190001">
+      <w:start w:val="1"/>
+      <w:numFmt w:val="bullet"/>
+      <w:lvlText w:val=""/>
+      <w:lvlJc w:val="left"/>
+      <w:pPr>
+        <w:ind w:left="2880" w:hanging="360"/>
+      </w:pPr>
+      <w:rPr>
+        <w:rFonts w:ascii="Symbol" w:hAnsi="Symbol" w:hint="default"/>
+      </w:rPr>
+    </w:lvl>
+    <w:lvl w:ilvl="4" w:tplc="04190003">
+      <w:start w:val="1"/>
+      <w:numFmt w:val="bullet"/>
+      <w:lvlText w:val="o"/>
+      <w:lvlJc w:val="left"/>
+      <w:pPr>
+        <w:ind w:left="3600" w:hanging="360"/>
+      </w:pPr>
+      <w:rPr>
+        <w:rFonts w:ascii="Courier New" w:hAnsi="Courier New" w:cs="Courier New" w:hint="default"/>
+      </w:rPr>
+    </w:lvl>
+    <w:lvl w:ilvl="5" w:tplc="04190005">
+      <w:start w:val="1"/>
+      <w:numFmt w:val="bullet"/>
+      <w:lvlText w:val=""/>
+      <w:lvlJc w:val="left"/>
+      <w:pPr>
+        <w:ind w:left="4320" w:hanging="360"/>
+      </w:pPr>
+      <w:rPr>
+        <w:rFonts w:ascii="Wingdings" w:hAnsi="Wingdings" w:hint="default"/>
+      </w:rPr>
+    </w:lvl>
+    <w:lvl w:ilvl="6" w:tplc="04190001">
+      <w:start w:val="1"/>
+      <w:numFmt w:val="bullet"/>
+      <w:lvlText w:val=""/>
+      <w:lvlJc w:val="left"/>
+      <w:pPr>
+        <w:ind w:left="5040" w:hanging="360"/>
+      </w:pPr>
+      <w:rPr>
+        <w:rFonts w:ascii="Symbol" w:hAnsi="Symbol" w:hint="default"/>
+      </w:rPr>
+    </w:lvl>
+    <w:lvl w:ilvl="7" w:tplc="04190003">
+      <w:start w:val="1"/>
+      <w:numFmt w:val="bullet"/>
+      <w:lvlText w:val="o"/>
+      <w:lvlJc w:val="left"/>
+      <w:pPr>
+        <w:ind w:left="5760" w:hanging="360"/>
+      </w:pPr>
+      <w:rPr>
+        <w:rFonts w:ascii="Courier New" w:hAnsi="Courier New" w:cs="Courier New" w:hint="default"/>
+      </w:rPr>
+    </w:lvl>
+    <w:lvl w:ilvl="8" w:tplc="04190005">
+      <w:start w:val="1"/>
+      <w:numFmt w:val="bullet"/>
+      <w:lvlText w:val=""/>
+      <w:lvlJc w:val="left"/>
+      <w:pPr>
+        <w:ind w:left="6480" w:hanging="360"/>
+      </w:pPr>
+      <w:rPr>
+        <w:rFonts w:ascii="Wingdings" w:hAnsi="Wingdings" w:hint="default"/>
+      </w:rPr>
+    </w:lvl>
+  </w:abstractNum>
+  <w:abstractNum w:abstractNumId="2" w15:restartNumberingAfterBreak="0">
     <w:nsid w:val="0E241C85"/>
     <w:multiLevelType w:val="hybridMultilevel"/>
     <w:tmpl w:val="C4349E3A"/>
@@ -1181,7 +1770,7 @@
       </w:rPr>
     </w:lvl>
   </w:abstractNum>
-  <w:abstractNum w:abstractNumId="1" w15:restartNumberingAfterBreak="0">
+  <w:abstractNum w:abstractNumId="3" w15:restartNumberingAfterBreak="0">
     <w:nsid w:val="30852B9A"/>
     <w:multiLevelType w:val="hybridMultilevel"/>
     <w:tmpl w:val="A6522012"/>
@@ -1270,7 +1859,7 @@
       </w:pPr>
     </w:lvl>
   </w:abstractNum>
-  <w:abstractNum w:abstractNumId="2" w15:restartNumberingAfterBreak="0">
+  <w:abstractNum w:abstractNumId="4" w15:restartNumberingAfterBreak="0">
     <w:nsid w:val="5214200D"/>
     <w:multiLevelType w:val="hybridMultilevel"/>
     <w:tmpl w:val="B1EACD9C"/>
@@ -1356,14 +1945,29 @@
       </w:pPr>
     </w:lvl>
   </w:abstractNum>
-  <w:num w:numId="1" w16cid:durableId="1675573262">
+  <w:num w:numId="1">
+    <w:abstractNumId w:val="3"/>
+  </w:num>
+  <w:num w:numId="2">
+    <w:abstractNumId w:val="2"/>
+  </w:num>
+  <w:num w:numId="3">
+    <w:abstractNumId w:val="4"/>
+  </w:num>
+  <w:num w:numId="4">
     <w:abstractNumId w:val="1"/>
+    <w:lvlOverride w:ilvl="0"/>
+    <w:lvlOverride w:ilvl="1"/>
+    <w:lvlOverride w:ilvl="2"/>
+    <w:lvlOverride w:ilvl="3"/>
+    <w:lvlOverride w:ilvl="4"/>
+    <w:lvlOverride w:ilvl="5"/>
+    <w:lvlOverride w:ilvl="6"/>
+    <w:lvlOverride w:ilvl="7"/>
+    <w:lvlOverride w:ilvl="8"/>
   </w:num>
-  <w:num w:numId="2" w16cid:durableId="2048213353">
+  <w:num w:numId="5">
     <w:abstractNumId w:val="0"/>
-  </w:num>
-  <w:num w:numId="3" w16cid:durableId="485510011">
-    <w:abstractNumId w:val="2"/>
   </w:num>
 </w:numbering>
 </file>

</xml_diff>